<commit_message>
Fix typos and missing stuff in ProtectPowellInBrief
</commit_message>
<xml_diff>
--- a/ProtectPowellInBrief/ProtectPowellInBrief-CoordinatedActionsToHelpGeneratePowerDeliverWaterSustainNativeFish.docx
+++ b/ProtectPowellInBrief/ProtectPowellInBrief-CoordinatedActionsToHelpGeneratePowerDeliverWaterSustainNativeFish.docx
@@ -216,10 +216,10 @@
           <w:noProof/>
         </w:rPr>
         <w:drawing>
-          <wp:inline distT="0" distB="0" distL="0" distR="0" wp14:anchorId="63F110C9" wp14:editId="51EE9D15">
-            <wp:extent cx="5939155" cy="2706993"/>
-            <wp:effectExtent l="19050" t="19050" r="23495" b="17780"/>
-            <wp:docPr id="1" name="Picture 1"/>
+          <wp:inline distT="0" distB="0" distL="0" distR="0" wp14:anchorId="233F0E58" wp14:editId="22761B10">
+            <wp:extent cx="5939155" cy="3340735"/>
+            <wp:effectExtent l="19050" t="19050" r="23495" b="12065"/>
+            <wp:docPr id="2" name="Picture 2"/>
             <wp:cNvGraphicFramePr>
               <a:graphicFrameLocks xmlns:a="http://schemas.openxmlformats.org/drawingml/2006/main" noChangeAspect="1"/>
             </wp:cNvGraphicFramePr>
@@ -232,7 +232,7 @@
                       <a:picLocks noChangeAspect="1" noChangeArrowheads="1"/>
                     </pic:cNvPicPr>
                   </pic:nvPicPr>
-                  <pic:blipFill rotWithShape="1">
+                  <pic:blipFill>
                     <a:blip r:embed="rId8" cstate="print">
                       <a:extLst>
                         <a:ext uri="{28A0092B-C50C-407E-A947-70E740481C1C}">
@@ -240,13 +240,15 @@
                         </a:ext>
                       </a:extLst>
                     </a:blip>
-                    <a:srcRect t="18970"/>
-                    <a:stretch/>
+                    <a:srcRect/>
+                    <a:stretch>
+                      <a:fillRect/>
+                    </a:stretch>
                   </pic:blipFill>
                   <pic:spPr bwMode="auto">
                     <a:xfrm>
                       <a:off x="0" y="0"/>
-                      <a:ext cx="5939155" cy="2706993"/>
+                      <a:ext cx="5939155" cy="3340735"/>
                     </a:xfrm>
                     <a:prstGeom prst="rect">
                       <a:avLst/>
@@ -257,11 +259,6 @@
                         <a:schemeClr val="tx1"/>
                       </a:solidFill>
                     </a:ln>
-                    <a:extLst>
-                      <a:ext uri="{53640926-AAD7-44D8-BBD7-CCE9431645EC}">
-                        <a14:shadowObscured xmlns:a14="http://schemas.microsoft.com/office/drawing/2010/main"/>
-                      </a:ext>
-                    </a:extLst>
                   </pic:spPr>
                 </pic:pic>
               </a:graphicData>
@@ -269,8 +266,6 @@
           </wp:inline>
         </w:drawing>
       </w:r>
-      <w:bookmarkStart w:id="0" w:name="_GoBack"/>
-      <w:bookmarkEnd w:id="0"/>
     </w:p>
     <w:p>
       <w:pPr>
@@ -292,6 +287,7 @@
         <w:pStyle w:val="Heading2"/>
       </w:pPr>
       <w:r>
+        <w:lastRenderedPageBreak/>
         <w:t>Suggestions to Slow Reservoir Drawdown</w:t>
       </w:r>
       <w:r>
@@ -332,7 +328,6 @@
     </w:p>
     <w:p>
       <w:r>
-        <w:lastRenderedPageBreak/>
         <w:t xml:space="preserve">The insight from </w:t>
       </w:r>
       <w:r>
@@ -345,13 +340,23 @@
         <w:t xml:space="preserve">managers from </w:t>
       </w:r>
       <w:r>
-        <w:t xml:space="preserve">the Colorado River Upper and Lower Basins and First Nations can together </w:t>
+        <w:t xml:space="preserve">the Colorado River Upper and Lower Basins and First Nations can </w:t>
       </w:r>
       <w:r>
         <w:rPr>
           <w:i/>
           <w:iCs/>
         </w:rPr>
+        <w:t>together</w:t>
+      </w:r>
+      <w:r>
+        <w:t xml:space="preserve"> </w:t>
+      </w:r>
+      <w:r>
+        <w:rPr>
+          <w:b/>
+          <w:bCs/>
+        </w:rPr>
         <w:t>decrease Lake Powell releases</w:t>
       </w:r>
       <w:r>
@@ -359,8 +364,8 @@
       </w:r>
       <w:r>
         <w:rPr>
-          <w:i/>
-          <w:iCs/>
+          <w:b/>
+          <w:bCs/>
         </w:rPr>
         <w:t>increase upstream water conservation</w:t>
       </w:r>
@@ -425,7 +430,13 @@
         <w:t xml:space="preserve">ow to </w:t>
       </w:r>
       <w:r>
-        <w:t xml:space="preserve">improve this brief and </w:t>
+        <w:t>improve this brief</w:t>
+      </w:r>
+      <w:r>
+        <w:t>? A</w:t>
+      </w:r>
+      <w:r>
+        <w:t xml:space="preserve">nd </w:t>
       </w:r>
       <w:r>
         <w:t xml:space="preserve">how to </w:t>
@@ -437,19 +448,31 @@
         <w:t xml:space="preserve">more actionable </w:t>
       </w:r>
       <w:r>
-        <w:t xml:space="preserve">the suggestions </w:t>
-      </w:r>
-      <w:r>
-        <w:t>for coordinated actions to</w:t>
-      </w:r>
-      <w:r>
-        <w:t xml:space="preserve"> decrease Lake Powell releases and increase upstream water conservation?</w:t>
+        <w:t xml:space="preserve">the </w:t>
+      </w:r>
+      <w:r>
+        <w:t>coordinated suggestions</w:t>
+      </w:r>
+      <w:r>
+        <w:t xml:space="preserve"> to</w:t>
+      </w:r>
+      <w:r>
+        <w:t xml:space="preserve"> </w:t>
+      </w:r>
+      <w:r>
+        <w:t>decrease Lake Powell releases and increase upstream water conservation</w:t>
+      </w:r>
+      <w:r>
+        <w:t>?</w:t>
       </w:r>
     </w:p>
     <w:p>
       <w:pPr>
         <w:pStyle w:val="Heading2"/>
       </w:pPr>
+      <w:r>
+        <w:t xml:space="preserve">Requested </w:t>
+      </w:r>
       <w:r>
         <w:t>Feedback</w:t>
       </w:r>
@@ -464,7 +487,31 @@
         <w:rPr>
           <w:color w:val="323E4F" w:themeColor="text2" w:themeShade="BF"/>
         </w:rPr>
-        <w:t xml:space="preserve">Please email feedback to improve this brief and make the suggestions to slow Lake Powell drawdown more actionable to </w:t>
+        <w:t xml:space="preserve">Please email feedback to improve this brief and make </w:t>
+      </w:r>
+      <w:r>
+        <w:rPr>
+          <w:color w:val="323E4F" w:themeColor="text2" w:themeShade="BF"/>
+        </w:rPr>
+        <w:t>more actionable the coordinated</w:t>
+      </w:r>
+      <w:r>
+        <w:rPr>
+          <w:color w:val="323E4F" w:themeColor="text2" w:themeShade="BF"/>
+        </w:rPr>
+        <w:t xml:space="preserve"> suggestions to </w:t>
+      </w:r>
+      <w:r>
+        <w:rPr>
+          <w:color w:val="323E4F" w:themeColor="text2" w:themeShade="BF"/>
+        </w:rPr>
+        <w:t xml:space="preserve">decrease Lake Powell releases and increase upstream water conservation </w:t>
+      </w:r>
+      <w:r>
+        <w:rPr>
+          <w:color w:val="323E4F" w:themeColor="text2" w:themeShade="BF"/>
+        </w:rPr>
+        <w:t xml:space="preserve">to </w:t>
       </w:r>
       <w:hyperlink r:id="rId9" w:history="1">
         <w:r>
@@ -484,7 +531,37 @@
         <w:rPr>
           <w:color w:val="323E4F" w:themeColor="text2" w:themeShade="BF"/>
         </w:rPr>
-        <w:t>Persons who contribute feedback that improve the brief will be invited to join as co-authors. On May 1, 2022,</w:t>
+        <w:t>We will invite p</w:t>
+      </w:r>
+      <w:r>
+        <w:rPr>
+          <w:color w:val="323E4F" w:themeColor="text2" w:themeShade="BF"/>
+        </w:rPr>
+        <w:t>ersons who contribute feedback that improve</w:t>
+      </w:r>
+      <w:r>
+        <w:rPr>
+          <w:color w:val="323E4F" w:themeColor="text2" w:themeShade="BF"/>
+        </w:rPr>
+        <w:t>s</w:t>
+      </w:r>
+      <w:r>
+        <w:rPr>
+          <w:color w:val="323E4F" w:themeColor="text2" w:themeShade="BF"/>
+        </w:rPr>
+        <w:t xml:space="preserve"> the brief to join as </w:t>
+      </w:r>
+      <w:r>
+        <w:rPr>
+          <w:color w:val="323E4F" w:themeColor="text2" w:themeShade="BF"/>
+        </w:rPr>
+        <w:t xml:space="preserve">a </w:t>
+      </w:r>
+      <w:r>
+        <w:rPr>
+          <w:color w:val="323E4F" w:themeColor="text2" w:themeShade="BF"/>
+        </w:rPr>
+        <w:t>co-author. On May 1, 2022,</w:t>
       </w:r>
       <w:r>
         <w:rPr>
@@ -496,7 +573,19 @@
         <w:rPr>
           <w:color w:val="323E4F" w:themeColor="text2" w:themeShade="BF"/>
         </w:rPr>
-        <w:t xml:space="preserve"> be formatted and submitted for publication in a high-quality peer-reviewed journal.</w:t>
+        <w:t xml:space="preserve"> be </w:t>
+      </w:r>
+      <w:r>
+        <w:rPr>
+          <w:color w:val="323E4F" w:themeColor="text2" w:themeShade="BF"/>
+        </w:rPr>
+        <w:t>re-</w:t>
+      </w:r>
+      <w:r>
+        <w:rPr>
+          <w:color w:val="323E4F" w:themeColor="text2" w:themeShade="BF"/>
+        </w:rPr>
+        <w:t>formatted and submitted for publication in a high-quality peer-reviewed journal.</w:t>
       </w:r>
     </w:p>
     <w:p>
@@ -771,13 +860,7 @@
           </w:tcPr>
           <w:p>
             <w:r>
-              <w:t>Attachment A</w:t>
-            </w:r>
-            <w:r>
-              <w:t>2</w:t>
-            </w:r>
-            <w:r>
-              <w:t xml:space="preserve"> of </w:t>
+              <w:t xml:space="preserve">Attachment A2 of </w:t>
             </w:r>
             <w:r>
               <w:fldChar w:fldCharType="begin"/>
@@ -835,17 +918,17 @@
               <w:t>dead pool (zero active storage</w:t>
             </w:r>
             <w:r>
-              <w:t xml:space="preserve">) and evaporation rates of 4.9 to 6.5 feet per year. </w:t>
+              <w:t xml:space="preserve">) and evaporation </w:t>
+            </w:r>
+            <w:r>
+              <w:lastRenderedPageBreak/>
+              <w:t xml:space="preserve">rates of 4.9 to 6.5 feet per year. </w:t>
             </w:r>
             <w:r>
               <w:t xml:space="preserve">Lake Powell evaporation rates have not been measured in decades. </w:t>
             </w:r>
             <w:r>
-              <w:t xml:space="preserve">Annual evaporation volume is the product of the reservoir area and evaporation rate. Reservoir area is estimated from the reservoir </w:t>
-            </w:r>
-            <w:r>
-              <w:lastRenderedPageBreak/>
-              <w:t>storage-area curve in the Colorado River Simulation System model.</w:t>
+              <w:t>Annual evaporation volume is the product of the reservoir area and evaporation rate. Reservoir area is estimated from the reservoir storage-area curve in the Colorado River Simulation System model.</w:t>
             </w:r>
           </w:p>
         </w:tc>
@@ -1011,7 +1094,14 @@
               <w:rPr>
                 <w:noProof/>
               </w:rPr>
-              <w:t>(Rosenberg, 2021; Schmidt et al., 2016; Wheeler et al., 2019; Zagona et al., 2001)</w:t>
+              <w:t xml:space="preserve">(Rosenberg, 2021; Schmidt et al., 2016; </w:t>
+            </w:r>
+            <w:r>
+              <w:rPr>
+                <w:noProof/>
+              </w:rPr>
+              <w:lastRenderedPageBreak/>
+              <w:t>Wheeler et al., 2019; Zagona et al., 2001)</w:t>
             </w:r>
             <w:r>
               <w:fldChar w:fldCharType="end"/>
@@ -1026,6 +1116,7 @@
           </w:tcPr>
           <w:p>
             <w:r>
+              <w:lastRenderedPageBreak/>
               <w:t>Release</w:t>
             </w:r>
           </w:p>
@@ -1460,7 +1551,11 @@
           </w:tcPr>
           <w:p>
             <w:r>
-              <w:t xml:space="preserve">Monthly Lake Powell operations data were downloaded and filtered on the month of October (water year). Values </w:t>
+              <w:t xml:space="preserve">Monthly Lake Powell operations data were downloaded and filtered on the month of October </w:t>
+            </w:r>
+            <w:r>
+              <w:lastRenderedPageBreak/>
+              <w:t xml:space="preserve">(water year). Values </w:t>
             </w:r>
             <w:r>
               <w:t>in adjacent rows were subtracted to obtain the annual change in storage.</w:t>
@@ -1473,6 +1568,7 @@
           </w:tcPr>
           <w:p>
             <w:r>
+              <w:lastRenderedPageBreak/>
               <w:fldChar w:fldCharType="begin"/>
             </w:r>
             <w:r>
@@ -1500,7 +1596,6 @@
         <w:pStyle w:val="Heading2"/>
       </w:pPr>
       <w:r>
-        <w:lastRenderedPageBreak/>
         <w:t>Remaining tasks</w:t>
       </w:r>
     </w:p>
@@ -1562,15 +1657,24 @@
           <w:numId w:val="50"/>
         </w:numPr>
       </w:pPr>
-      <w:r>
-        <w:rPr>
-          <w:b/>
-          <w:bCs/>
-        </w:rPr>
-        <w:t>PowellInBrief-DecreaseReleasesIncreaseInflowsToProtectPowerSupplyFish.docx</w:t>
-      </w:r>
-      <w:r>
-        <w:t xml:space="preserve"> – Word source file for this document.</w:t>
+      <w:hyperlink r:id="rId10" w:history="1">
+        <w:r>
+          <w:rPr>
+            <w:rStyle w:val="Hyperlink"/>
+            <w:b/>
+            <w:bCs/>
+          </w:rPr>
+          <w:t>PowellInBrief-DecreaseReleasesIncreaseInflowsToProtectPowerSupplyFish.docx</w:t>
+        </w:r>
+      </w:hyperlink>
+      <w:r>
+        <w:t xml:space="preserve"> – Word source file for t</w:t>
+      </w:r>
+      <w:r>
+        <w:t>he brief</w:t>
+      </w:r>
+      <w:r>
+        <w:t>.</w:t>
       </w:r>
     </w:p>
     <w:p>
@@ -1581,34 +1685,40 @@
           <w:numId w:val="50"/>
         </w:numPr>
       </w:pPr>
-      <w:r>
-        <w:rPr>
-          <w:b/>
-          <w:bCs/>
-        </w:rPr>
-        <w:t>LakePowell04-08-2022T11.32.01.csv</w:t>
-      </w:r>
-      <w:r>
-        <w:t xml:space="preserve"> – Monthly Lake Powell operations data downloaded from </w:t>
-      </w:r>
-      <w:r>
-        <w:fldChar w:fldCharType="begin"/>
-      </w:r>
-      <w:r>
-        <w:instrText xml:space="preserve"> ADDIN EN.CITE &lt;EndNote&gt;&lt;Cite&gt;&lt;Author&gt;USBR&lt;/Author&gt;&lt;Year&gt;2020&lt;/Year&gt;&lt;RecNum&gt;2750&lt;/RecNum&gt;&lt;DisplayText&gt;(USBR, 2020)&lt;/DisplayText&gt;&lt;record&gt;&lt;rec-number&gt;2750&lt;/rec-number&gt;&lt;foreign-keys&gt;&lt;key app="EN" db-id="xxt5ta9pd995dwesap0pdzzp2weaz0w9werf" timestamp="1606349480"&gt;2750&lt;/key&gt;&lt;/foreign-keys&gt;&lt;ref-type name="Web Page"&gt;12&lt;/ref-type&gt;&lt;contributors&gt;&lt;authors&gt;&lt;author&gt;USBR&lt;/author&gt;&lt;/authors&gt;&lt;/contributors&gt;&lt;titles&gt;&lt;title&gt;Water Operations: Historic Data, Upper Colorado River Division&lt;/title&gt;&lt;/titles&gt;&lt;volume&gt;2020&lt;/volume&gt;&lt;number&gt;June 16&lt;/number&gt;&lt;dates&gt;&lt;year&gt;2020&lt;/year&gt;&lt;/dates&gt;&lt;publisher&gt;Upper Colorado River Division, U.S. Buruea of Reclamation&lt;/publisher&gt;&lt;urls&gt;&lt;related-urls&gt;&lt;url&gt;https://www.usbr.gov/rsvrWater/HistoricalApp.html&lt;/url&gt;&lt;/related-urls&gt;&lt;/urls&gt;&lt;/record&gt;&lt;/Cite&gt;&lt;/EndNote&gt;</w:instrText>
-      </w:r>
-      <w:r>
-        <w:fldChar w:fldCharType="separate"/>
-      </w:r>
-      <w:r>
-        <w:rPr>
-          <w:noProof/>
-        </w:rPr>
-        <w:t>(USBR, 2020)</w:t>
-      </w:r>
-      <w:r>
-        <w:fldChar w:fldCharType="end"/>
-      </w:r>
+      <w:hyperlink r:id="rId11" w:history="1">
+        <w:r>
+          <w:rPr>
+            <w:rStyle w:val="Hyperlink"/>
+            <w:b/>
+            <w:bCs/>
+          </w:rPr>
+          <w:t>PowellInBrief-DecreaseReleasesIncreaseInflowsToProtectPowerSupplyFish.</w:t>
+        </w:r>
+        <w:r>
+          <w:rPr>
+            <w:rStyle w:val="Hyperlink"/>
+            <w:b/>
+            <w:bCs/>
+          </w:rPr>
+          <w:t>md</w:t>
+        </w:r>
+      </w:hyperlink>
+      <w:r>
+        <w:t xml:space="preserve"> – </w:t>
+      </w:r>
+      <w:r>
+        <w:t xml:space="preserve">Markdown version of Word </w:t>
+      </w:r>
+      <w:bookmarkStart w:id="0" w:name="_GoBack"/>
+      <w:bookmarkEnd w:id="0"/>
+      <w:r>
+        <w:t xml:space="preserve">doc for viewing on </w:t>
+      </w:r>
+      <w:proofErr w:type="spellStart"/>
+      <w:r>
+        <w:t>Github</w:t>
+      </w:r>
+      <w:proofErr w:type="spellEnd"/>
       <w:r>
         <w:t>.</w:t>
       </w:r>
@@ -1621,15 +1731,39 @@
           <w:numId w:val="50"/>
         </w:numPr>
       </w:pPr>
+      <w:hyperlink r:id="rId12" w:history="1">
+        <w:r>
+          <w:rPr>
+            <w:rStyle w:val="Hyperlink"/>
+            <w:b/>
+            <w:bCs/>
+          </w:rPr>
+          <w:t>LakePowell04-08-2022T11.32.01.csv</w:t>
+        </w:r>
+      </w:hyperlink>
+      <w:r>
+        <w:t xml:space="preserve"> – Monthly Lake Powell operations data downloaded from </w:t>
+      </w:r>
+      <w:r>
+        <w:fldChar w:fldCharType="begin"/>
+      </w:r>
+      <w:r>
+        <w:instrText xml:space="preserve"> ADDIN EN.CITE &lt;EndNote&gt;&lt;Cite&gt;&lt;Author&gt;USBR&lt;/Author&gt;&lt;Year&gt;2020&lt;/Year&gt;&lt;RecNum&gt;2750&lt;/RecNum&gt;&lt;DisplayText&gt;(USBR, 2020)&lt;/DisplayText&gt;&lt;record&gt;&lt;rec-number&gt;2750&lt;/rec-number&gt;&lt;foreign-keys&gt;&lt;key app="EN" db-id="xxt5ta9pd995dwesap0pdzzp2weaz0w9werf" timestamp="1606349480"&gt;2750&lt;/key&gt;&lt;/foreign-keys&gt;&lt;ref-type name="Web Page"&gt;12&lt;/ref-type&gt;&lt;contributors&gt;&lt;authors&gt;&lt;author&gt;USBR&lt;/author&gt;&lt;/authors&gt;&lt;/contributors&gt;&lt;titles&gt;&lt;title&gt;Water Operations: Historic Data, Upper Colorado River Division&lt;/title&gt;&lt;/titles&gt;&lt;volume&gt;2020&lt;/volume&gt;&lt;number&gt;June 16&lt;/number&gt;&lt;dates&gt;&lt;year&gt;2020&lt;/year&gt;&lt;/dates&gt;&lt;publisher&gt;Upper Colorado River Division, U.S. Buruea of Reclamation&lt;/publisher&gt;&lt;urls&gt;&lt;related-urls&gt;&lt;url&gt;https://www.usbr.gov/rsvrWater/HistoricalApp.html&lt;/url&gt;&lt;/related-urls&gt;&lt;/urls&gt;&lt;/record&gt;&lt;/Cite&gt;&lt;/EndNote&gt;</w:instrText>
+      </w:r>
+      <w:r>
+        <w:fldChar w:fldCharType="separate"/>
+      </w:r>
       <w:r>
         <w:rPr>
-          <w:b/>
-          <w:bCs/>
+          <w:noProof/>
         </w:rPr>
-        <w:t>PowellBypass.xlsx</w:t>
-      </w:r>
-      <w:r>
-        <w:t xml:space="preserve"> – Lake Powell bypass elevation-capacity curve downloaded from the Colorado River Simulation System model.</w:t>
+        <w:t>(USBR, 2020)</w:t>
+      </w:r>
+      <w:r>
+        <w:fldChar w:fldCharType="end"/>
+      </w:r>
+      <w:r>
+        <w:t>.</w:t>
       </w:r>
     </w:p>
     <w:p>
@@ -1640,23 +1774,18 @@
           <w:numId w:val="50"/>
         </w:numPr>
       </w:pPr>
-      <w:r>
-        <w:rPr>
-          <w:b/>
-          <w:bCs/>
-        </w:rPr>
-        <w:t>ProtectLakePowell-InBrief.pptx</w:t>
-      </w:r>
-      <w:r>
-        <w:t xml:space="preserve"> – </w:t>
-      </w:r>
-      <w:proofErr w:type="spellStart"/>
-      <w:r>
-        <w:t>Powerpoint</w:t>
-      </w:r>
-      <w:proofErr w:type="spellEnd"/>
-      <w:r>
-        <w:t xml:space="preserve"> source file for Figure 1.</w:t>
+      <w:hyperlink r:id="rId13" w:history="1">
+        <w:r>
+          <w:rPr>
+            <w:rStyle w:val="Hyperlink"/>
+            <w:b/>
+            <w:bCs/>
+          </w:rPr>
+          <w:t>PowellBypass.xlsx</w:t>
+        </w:r>
+      </w:hyperlink>
+      <w:r>
+        <w:t xml:space="preserve"> – Lake Powell bypass elevation-capacity curve downloaded from the Colorado River Simulation System model.</w:t>
       </w:r>
     </w:p>
     <w:p>
@@ -1667,13 +1796,84 @@
           <w:numId w:val="50"/>
         </w:numPr>
       </w:pPr>
-      <w:r>
-        <w:rPr>
-          <w:b/>
-          <w:bCs/>
-        </w:rPr>
-        <w:t>ProtectLakePowell-InBrief.png</w:t>
-      </w:r>
+      <w:hyperlink r:id="rId14" w:history="1">
+        <w:r>
+          <w:rPr>
+            <w:rStyle w:val="Hyperlink"/>
+            <w:b/>
+            <w:bCs/>
+          </w:rPr>
+          <w:t>ProtectLakePowellInBrief</w:t>
+        </w:r>
+        <w:r>
+          <w:rPr>
+            <w:rStyle w:val="Hyperlink"/>
+            <w:b/>
+            <w:bCs/>
+          </w:rPr>
+          <w:t>-DataAssembly</w:t>
+        </w:r>
+        <w:r>
+          <w:rPr>
+            <w:rStyle w:val="Hyperlink"/>
+            <w:b/>
+            <w:bCs/>
+          </w:rPr>
+          <w:t>.pptx</w:t>
+        </w:r>
+      </w:hyperlink>
+      <w:r>
+        <w:t xml:space="preserve"> – </w:t>
+      </w:r>
+      <w:proofErr w:type="spellStart"/>
+      <w:r>
+        <w:t>Powerpoint</w:t>
+      </w:r>
+      <w:proofErr w:type="spellEnd"/>
+      <w:r>
+        <w:t xml:space="preserve"> source file for </w:t>
+      </w:r>
+      <w:r>
+        <w:t xml:space="preserve">data assembly in </w:t>
+      </w:r>
+      <w:r>
+        <w:t>Figure 1.</w:t>
+      </w:r>
+    </w:p>
+    <w:p>
+      <w:pPr>
+        <w:pStyle w:val="ListParagraph"/>
+        <w:numPr>
+          <w:ilvl w:val="0"/>
+          <w:numId w:val="50"/>
+        </w:numPr>
+      </w:pPr>
+      <w:hyperlink r:id="rId15" w:history="1">
+        <w:r>
+          <w:rPr>
+            <w:rStyle w:val="Hyperlink"/>
+            <w:b/>
+            <w:bCs/>
+          </w:rPr>
+          <w:t>ProtectLakePowellInBrief</w:t>
+        </w:r>
+        <w:r>
+          <w:rPr>
+            <w:rStyle w:val="Hyperlink"/>
+            <w:b/>
+            <w:bCs/>
+          </w:rPr>
+          <w:t>-DataAssembly</w:t>
+        </w:r>
+        <w:r>
+          <w:rPr>
+            <w:rStyle w:val="Hyperlink"/>
+            <w:b/>
+            <w:bCs/>
+          </w:rPr>
+          <w:t>.png</w:t>
+        </w:r>
+      </w:hyperlink>
       <w:r>
         <w:t xml:space="preserve"> – PNG version of Figure 1.</w:t>
       </w:r>
@@ -1716,7 +1916,7 @@
       <w:r>
         <w:t xml:space="preserve">Rosenberg, D. E. (2021). "Colorado River Coding: Reservoir Evaporation." EvapCalcs folder. </w:t>
       </w:r>
-      <w:hyperlink r:id="rId10" w:history="1">
+      <w:hyperlink r:id="rId16" w:history="1">
         <w:r>
           <w:rPr>
             <w:rStyle w:val="Hyperlink"/>
@@ -1737,7 +1937,7 @@
       <w:r>
         <w:t xml:space="preserve">Schmidt, J. C., Kraft, M., Tuzlak, D., and Walker, A. (2016). "Fill Mead First: a technical assessment." Utah State University, Logan, Utah. </w:t>
       </w:r>
-      <w:hyperlink r:id="rId11" w:history="1">
+      <w:hyperlink r:id="rId17" w:history="1">
         <w:r>
           <w:rPr>
             <w:rStyle w:val="Hyperlink"/>
@@ -1758,7 +1958,7 @@
       <w:r>
         <w:t xml:space="preserve">USBR. (2007). "Record of Decision: Colorado River Interim Guidelines for Lower Basin Shortages and Coordinated Operations for Lakes Powell and Mead." U.S. Bureau of Reclamation. </w:t>
       </w:r>
-      <w:hyperlink r:id="rId12" w:history="1">
+      <w:hyperlink r:id="rId18" w:history="1">
         <w:r>
           <w:rPr>
             <w:rStyle w:val="Hyperlink"/>
@@ -1779,7 +1979,7 @@
       <w:r>
         <w:t xml:space="preserve">USBR. (2019). "Agreement Concerning Colorado River Drought Contingency Management and Operations." U.S. Bureau of Reclamation, Washington, DC. </w:t>
       </w:r>
-      <w:hyperlink r:id="rId13" w:history="1">
+      <w:hyperlink r:id="rId19" w:history="1">
         <w:r>
           <w:rPr>
             <w:rStyle w:val="Hyperlink"/>
@@ -1800,7 +2000,7 @@
       <w:r>
         <w:t xml:space="preserve">USBR. (2020). "Water Operations: Historic Data, Upper Colorado River Division." Upper Colorado River Division, U.S. Buruea of Reclamation. </w:t>
       </w:r>
-      <w:hyperlink r:id="rId14" w:history="1">
+      <w:hyperlink r:id="rId20" w:history="1">
         <w:r>
           <w:rPr>
             <w:rStyle w:val="Hyperlink"/>
@@ -1819,9 +2019,10 @@
         <w:ind w:left="720" w:hanging="720"/>
       </w:pPr>
       <w:r>
+        <w:lastRenderedPageBreak/>
         <w:t xml:space="preserve">USBR. (2021). "Glen Canyon Dam, Current Status, Lake Powell Inflow Forecast." U.S. Bureau of Reclamation. </w:t>
       </w:r>
-      <w:hyperlink r:id="rId15" w:history="1">
+      <w:hyperlink r:id="rId21" w:history="1">
         <w:r>
           <w:rPr>
             <w:rStyle w:val="Hyperlink"/>
@@ -1842,7 +2043,7 @@
       <w:r>
         <w:t xml:space="preserve">Wheeler, K., Kuhn, E., Bruckerhoff, L., Udall, B., Wang, J., Gilbert, L., Goeking, S., Kasprak, A., Mihalevich, B., Neilson, B., Salehabadi, H., and Schmidt, J. C. (2021). "Alternative Management Paradigms for the Future of the Colorado and Green Rivers." Center for Colorado River Studies, Utah State University, Logan, Utah. </w:t>
       </w:r>
-      <w:hyperlink r:id="rId16" w:history="1">
+      <w:hyperlink r:id="rId22" w:history="1">
         <w:r>
           <w:rPr>
             <w:rStyle w:val="Hyperlink"/>
@@ -1861,10 +2062,9 @@
         <w:ind w:left="720" w:hanging="720"/>
       </w:pPr>
       <w:r>
-        <w:lastRenderedPageBreak/>
         <w:t xml:space="preserve">Wheeler, K. G., Schmidt, J. C., and Rosenberg, D. E. (2019). "Water Resource Modelling of the Colorado River – Present and Future Strategies." Center for Colorado River Studies, Utah State University, Logan, Utah. </w:t>
       </w:r>
-      <w:hyperlink r:id="rId17" w:history="1">
+      <w:hyperlink r:id="rId23" w:history="1">
         <w:r>
           <w:rPr>
             <w:rStyle w:val="Hyperlink"/>
@@ -1893,7 +2093,7 @@
       <w:r>
         <w:t xml:space="preserve">, 37(4), 913-929. </w:t>
       </w:r>
-      <w:hyperlink r:id="rId18" w:history="1">
+      <w:hyperlink r:id="rId24" w:history="1">
         <w:r>
           <w:rPr>
             <w:rStyle w:val="Hyperlink"/>
@@ -1919,8 +2119,8 @@
       </w:r>
     </w:p>
     <w:sectPr>
-      <w:headerReference w:type="default" r:id="rId19"/>
-      <w:footerReference w:type="default" r:id="rId20"/>
+      <w:headerReference w:type="default" r:id="rId25"/>
+      <w:footerReference w:type="default" r:id="rId26"/>
       <w:pgSz w:w="12240" w:h="15840"/>
       <w:pgMar w:top="1440" w:right="1440" w:bottom="1440" w:left="1440" w:header="720" w:footer="720" w:gutter="0"/>
       <w:cols w:space="720"/>
@@ -7962,6 +8162,7 @@
   <w:style w:type="character" w:default="1" w:styleId="DefaultParagraphFont">
     <w:name w:val="Default Paragraph Font"/>
     <w:uiPriority w:val="1"/>
+    <w:semiHidden/>
     <w:unhideWhenUsed/>
   </w:style>
   <w:style w:type="table" w:default="1" w:styleId="TableNormal">
@@ -8803,7 +9004,7 @@
 </file>
 
 <file path=customXml/itemProps1.xml><?xml version="1.0" encoding="utf-8"?>
-<ds:datastoreItem xmlns:ds="http://schemas.openxmlformats.org/officeDocument/2006/customXml" ds:itemID="{970307E9-DB29-4903-8527-0ACA42532E12}">
+<ds:datastoreItem xmlns:ds="http://schemas.openxmlformats.org/officeDocument/2006/customXml" ds:itemID="{205AD224-C239-4F7F-93D2-A3BD9F258C51}">
   <ds:schemaRefs>
     <ds:schemaRef ds:uri="http://schemas.openxmlformats.org/officeDocument/2006/bibliography"/>
   </ds:schemaRefs>

</xml_diff>

<commit_message>
Update figure in markdown doc
</commit_message>
<xml_diff>
--- a/ProtectPowellInBrief/ProtectPowellInBrief-CoordinatedActionsToHelpGeneratePowerDeliverWaterSustainNativeFish.docx
+++ b/ProtectPowellInBrief/ProtectPowellInBrief-CoordinatedActionsToHelpGeneratePowerDeliverWaterSustainNativeFish.docx
@@ -320,10 +320,10 @@
           <w:noProof/>
         </w:rPr>
         <w:drawing>
-          <wp:inline distT="0" distB="0" distL="0" distR="0" wp14:anchorId="233F0E58" wp14:editId="22761B10">
-            <wp:extent cx="5939155" cy="3340735"/>
-            <wp:effectExtent l="19050" t="19050" r="23495" b="12065"/>
-            <wp:docPr id="2" name="Picture 2"/>
+          <wp:inline distT="0" distB="0" distL="0" distR="0" wp14:anchorId="30C6C8FC" wp14:editId="36962A35">
+            <wp:extent cx="5935345" cy="3339465"/>
+            <wp:effectExtent l="19050" t="19050" r="27305" b="13335"/>
+            <wp:docPr id="1" name="Picture 1"/>
             <wp:cNvGraphicFramePr>
               <a:graphicFrameLocks xmlns:a="http://schemas.openxmlformats.org/drawingml/2006/main" noChangeAspect="1"/>
             </wp:cNvGraphicFramePr>
@@ -352,7 +352,7 @@
                   <pic:spPr bwMode="auto">
                     <a:xfrm>
                       <a:off x="0" y="0"/>
-                      <a:ext cx="5939155" cy="3340735"/>
+                      <a:ext cx="5935345" cy="3339465"/>
                     </a:xfrm>
                     <a:prstGeom prst="rect">
                       <a:avLst/>
@@ -370,6 +370,8 @@
           </wp:inline>
         </w:drawing>
       </w:r>
+      <w:bookmarkStart w:id="0" w:name="_GoBack"/>
+      <w:bookmarkEnd w:id="0"/>
     </w:p>
     <w:p>
       <w:pPr>
@@ -1222,8 +1224,6 @@
             <w:tcW w:w="1615" w:type="dxa"/>
           </w:tcPr>
           <w:p>
-            <w:bookmarkStart w:id="0" w:name="_GoBack"/>
-            <w:bookmarkEnd w:id="0"/>
             <w:r>
               <w:lastRenderedPageBreak/>
               <w:t>Upstream water conservation</w:t>
@@ -4849,7 +4849,7 @@
 </file>
 
 <file path=customXml/itemProps1.xml><?xml version="1.0" encoding="utf-8"?>
-<ds:datastoreItem xmlns:ds="http://schemas.openxmlformats.org/officeDocument/2006/customXml" ds:itemID="{D6DE3C5A-49B6-4387-9AB9-EA31780DAEFF}">
+<ds:datastoreItem xmlns:ds="http://schemas.openxmlformats.org/officeDocument/2006/customXml" ds:itemID="{DA9594FE-EE3E-4FEE-850C-7F0FE7DC0189}">
   <ds:schemaRefs>
     <ds:schemaRef ds:uri="http://schemas.openxmlformats.org/officeDocument/2006/bibliography"/>
   </ds:schemaRefs>

</xml_diff>

<commit_message>
Update Drought Response Operations to recently announced 0.5 maf release from Flaming Gorge
</commit_message>
<xml_diff>
--- a/ProtectPowellInBrief/ProtectPowellInBrief-CoordinatedActionsToHelpGeneratePowerDeliverWaterSustainNativeFish.docx
+++ b/ProtectPowellInBrief/ProtectPowellInBrief-CoordinatedActionsToHelpGeneratePowerDeliverWaterSustainNativeFish.docx
@@ -160,7 +160,29 @@
           <w:iCs/>
           <w:color w:val="000000" w:themeColor="text1"/>
         </w:rPr>
-        <w:t>Last Update: April 11, 2022.</w:t>
+        <w:t xml:space="preserve">Last Update: April </w:t>
+      </w:r>
+      <w:r>
+        <w:rPr>
+          <w:rStyle w:val="Heading1Char"/>
+          <w:b w:val="0"/>
+          <w:bCs w:val="0"/>
+          <w:i/>
+          <w:iCs/>
+          <w:color w:val="000000" w:themeColor="text1"/>
+        </w:rPr>
+        <w:t>2</w:t>
+      </w:r>
+      <w:r>
+        <w:rPr>
+          <w:rStyle w:val="Heading1Char"/>
+          <w:b w:val="0"/>
+          <w:bCs w:val="0"/>
+          <w:i/>
+          <w:iCs/>
+          <w:color w:val="000000" w:themeColor="text1"/>
+        </w:rPr>
+        <w:t>1, 2022.</w:t>
       </w:r>
     </w:p>
     <w:p>
@@ -320,10 +342,10 @@
           <w:noProof/>
         </w:rPr>
         <w:drawing>
-          <wp:inline distT="0" distB="0" distL="0" distR="0" wp14:anchorId="30C6C8FC" wp14:editId="36962A35">
-            <wp:extent cx="5935345" cy="3339465"/>
-            <wp:effectExtent l="19050" t="19050" r="27305" b="13335"/>
-            <wp:docPr id="1" name="Picture 1"/>
+          <wp:inline distT="0" distB="0" distL="0" distR="0" wp14:anchorId="19D791F8" wp14:editId="78F248E1">
+            <wp:extent cx="5938520" cy="3341370"/>
+            <wp:effectExtent l="0" t="0" r="5080" b="0"/>
+            <wp:docPr id="2" name="Picture 2"/>
             <wp:cNvGraphicFramePr>
               <a:graphicFrameLocks xmlns:a="http://schemas.openxmlformats.org/drawingml/2006/main" noChangeAspect="1"/>
             </wp:cNvGraphicFramePr>
@@ -352,16 +374,14 @@
                   <pic:spPr bwMode="auto">
                     <a:xfrm>
                       <a:off x="0" y="0"/>
-                      <a:ext cx="5935345" cy="3339465"/>
+                      <a:ext cx="5938520" cy="3341370"/>
                     </a:xfrm>
                     <a:prstGeom prst="rect">
                       <a:avLst/>
                     </a:prstGeom>
                     <a:noFill/>
                     <a:ln>
-                      <a:solidFill>
-                        <a:schemeClr val="tx1"/>
-                      </a:solidFill>
+                      <a:noFill/>
                     </a:ln>
                   </pic:spPr>
                 </pic:pic>
@@ -370,8 +390,6 @@
           </wp:inline>
         </w:drawing>
       </w:r>
-      <w:bookmarkStart w:id="0" w:name="_GoBack"/>
-      <w:bookmarkEnd w:id="0"/>
     </w:p>
     <w:p>
       <w:pPr>
@@ -1057,19 +1075,29 @@
           </w:tcPr>
           <w:p>
             <w:r>
-              <w:t xml:space="preserve">One-time release of water from Upper Colorado River reservoirs </w:t>
-            </w:r>
-            <w:r>
-              <w:t xml:space="preserve">such as Flaming Gorge </w:t>
-            </w:r>
-            <w:r>
-              <w:t>to Lake Powell</w:t>
+              <w:t>One-time release of water from Upper Colorado River reservoirs to Lake Powell</w:t>
             </w:r>
             <w:r>
               <w:t>.</w:t>
             </w:r>
             <w:r>
-              <w:t xml:space="preserve"> Existing records of decision limit the volume of releases to Lake Powell.</w:t>
+              <w:t xml:space="preserve"> </w:t>
+            </w:r>
+            <w:r>
+              <w:t xml:space="preserve">On April 21, 2022, the Upper Colorado River Commission announced a 0.5 </w:t>
+            </w:r>
+            <w:proofErr w:type="spellStart"/>
+            <w:r>
+              <w:t>maf</w:t>
+            </w:r>
+            <w:proofErr w:type="spellEnd"/>
+            <w:r>
+              <w:t xml:space="preserve"> release from Flaming Gorge. </w:t>
+            </w:r>
+            <w:bookmarkStart w:id="0" w:name="_GoBack"/>
+            <w:bookmarkEnd w:id="0"/>
+            <w:r>
+              <w:t>Existing records of decision limit the volume of releases to Lake Powell.</w:t>
             </w:r>
           </w:p>
         </w:tc>
@@ -1176,7 +1204,11 @@
               <w:t xml:space="preserve"> </w:t>
             </w:r>
             <w:r>
-              <w:t xml:space="preserve">than the minimum probable value </w:t>
+              <w:t xml:space="preserve">than the </w:t>
+            </w:r>
+            <w:r>
+              <w:lastRenderedPageBreak/>
+              <w:t xml:space="preserve">minimum probable value </w:t>
             </w:r>
             <w:r>
               <w:t xml:space="preserve">because </w:t>
@@ -1198,6 +1230,7 @@
           </w:tcPr>
           <w:p>
             <w:r>
+              <w:lastRenderedPageBreak/>
               <w:fldChar w:fldCharType="begin"/>
             </w:r>
             <w:r>
@@ -1225,7 +1258,6 @@
           </w:tcPr>
           <w:p>
             <w:r>
-              <w:lastRenderedPageBreak/>
               <w:t>Upstream water conservation</w:t>
             </w:r>
           </w:p>
@@ -1792,6 +1824,7 @@
               <w:t xml:space="preserve">the </w:t>
             </w:r>
             <w:r>
+              <w:lastRenderedPageBreak/>
               <w:t xml:space="preserve">reservoir </w:t>
             </w:r>
             <w:r>
@@ -1804,11 +1837,7 @@
               <w:t>penstocks</w:t>
             </w:r>
             <w:r>
-              <w:t xml:space="preserve">. In the lower Grand Canyon, native fish </w:t>
-            </w:r>
-            <w:r>
-              <w:lastRenderedPageBreak/>
-              <w:t xml:space="preserve">populations are </w:t>
+              <w:t xml:space="preserve">. In the lower Grand Canyon, native fish populations are </w:t>
             </w:r>
             <w:r>
               <w:t xml:space="preserve">presently </w:t>
@@ -2408,6 +2437,7 @@
         <w:ind w:left="720" w:hanging="720"/>
       </w:pPr>
       <w:r>
+        <w:lastRenderedPageBreak/>
         <w:t xml:space="preserve">Rosenberg, D. E. (2021b). "Invest in Farm Water Conservation to Curtail Buy and Dry." </w:t>
       </w:r>
       <w:r>
@@ -2438,7 +2468,6 @@
         <w:ind w:left="720" w:hanging="720"/>
       </w:pPr>
       <w:r>
-        <w:lastRenderedPageBreak/>
         <w:t xml:space="preserve">Schmidt, J. C., Kraft, M., Tuzlak, D., and Walker, A. (2016). "Fill Mead First: a technical assessment." Utah State University, Logan, Utah. </w:t>
       </w:r>
       <w:hyperlink r:id="rId21" w:history="1">
@@ -4849,7 +4878,7 @@
 </file>
 
 <file path=customXml/itemProps1.xml><?xml version="1.0" encoding="utf-8"?>
-<ds:datastoreItem xmlns:ds="http://schemas.openxmlformats.org/officeDocument/2006/customXml" ds:itemID="{DA9594FE-EE3E-4FEE-850C-7F0FE7DC0189}">
+<ds:datastoreItem xmlns:ds="http://schemas.openxmlformats.org/officeDocument/2006/customXml" ds:itemID="{5A117B76-249A-4C7E-9144-60AAF30CDB3B}">
   <ds:schemaRefs>
     <ds:schemaRef ds:uri="http://schemas.openxmlformats.org/officeDocument/2006/bibliography"/>
   </ds:schemaRefs>

</xml_diff>

<commit_message>
Update data to April 21, 2022
</commit_message>
<xml_diff>
--- a/ProtectPowellInBrief/ProtectPowellInBrief-CoordinatedActionsToHelpGeneratePowerDeliverWaterSustainNativeFish.docx
+++ b/ProtectPowellInBrief/ProtectPowellInBrief-CoordinatedActionsToHelpGeneratePowerDeliverWaterSustainNativeFish.docx
@@ -337,15 +337,17 @@
       </w:r>
     </w:p>
     <w:p>
+      <w:bookmarkStart w:id="0" w:name="_GoBack"/>
+      <w:bookmarkEnd w:id="0"/>
       <w:r>
         <w:rPr>
           <w:noProof/>
         </w:rPr>
         <w:drawing>
-          <wp:inline distT="0" distB="0" distL="0" distR="0" wp14:anchorId="19D791F8" wp14:editId="78F248E1">
+          <wp:inline distT="0" distB="0" distL="0" distR="0" wp14:anchorId="28B0B009" wp14:editId="1826FE51">
             <wp:extent cx="5938520" cy="3341370"/>
             <wp:effectExtent l="0" t="0" r="5080" b="0"/>
-            <wp:docPr id="2" name="Picture 2"/>
+            <wp:docPr id="1" name="Picture 1"/>
             <wp:cNvGraphicFramePr>
               <a:graphicFrameLocks xmlns:a="http://schemas.openxmlformats.org/drawingml/2006/main" noChangeAspect="1"/>
             </wp:cNvGraphicFramePr>
@@ -1094,8 +1096,6 @@
             <w:r>
               <w:t xml:space="preserve"> release from Flaming Gorge. </w:t>
             </w:r>
-            <w:bookmarkStart w:id="0" w:name="_GoBack"/>
-            <w:bookmarkEnd w:id="0"/>
             <w:r>
               <w:t>Existing records of decision limit the volume of releases to Lake Powell.</w:t>
             </w:r>
@@ -4878,7 +4878,7 @@
 </file>
 
 <file path=customXml/itemProps1.xml><?xml version="1.0" encoding="utf-8"?>
-<ds:datastoreItem xmlns:ds="http://schemas.openxmlformats.org/officeDocument/2006/customXml" ds:itemID="{5A117B76-249A-4C7E-9144-60AAF30CDB3B}">
+<ds:datastoreItem xmlns:ds="http://schemas.openxmlformats.org/officeDocument/2006/customXml" ds:itemID="{325FC266-43EB-439A-9168-B87E27B4050C}">
   <ds:schemaRefs>
     <ds:schemaRef ds:uri="http://schemas.openxmlformats.org/officeDocument/2006/bibliography"/>
   </ds:schemaRefs>

</xml_diff>